<commit_message>
Single page working, need to clear empty cells
</commit_message>
<xml_diff>
--- a/MonthlyLandscape.docx
+++ b/MonthlyLandscape.docx
@@ -1711,63 +1711,95 @@
                 <w:szCs w:val="28"/>
               </w:rPr>
             </w:pPr>
-          </w:p>
-        </w:tc>
-        <w:tc>
-          <w:tcPr>
-            <w:tcW w:w="1973" w:type="dxa"/>
-            <w:tcBorders>
-              <w:bottom w:val="nil"/>
-            </w:tcBorders>
-            <w:vAlign w:val="bottom"/>
-          </w:tcPr>
-          <w:p>
-            <w:pPr>
-              <w:jc w:val="right"/>
-              <w:rPr>
-                <w:rFonts w:ascii="Cambria" w:hAnsi="Cambria" w:cs="Arial"/>
-                <w:sz w:val="28"/>
-                <w:szCs w:val="28"/>
-              </w:rPr>
-            </w:pPr>
-          </w:p>
-        </w:tc>
-        <w:tc>
-          <w:tcPr>
-            <w:tcW w:w="1973" w:type="dxa"/>
-            <w:tcBorders>
-              <w:bottom w:val="nil"/>
-            </w:tcBorders>
-            <w:vAlign w:val="bottom"/>
-          </w:tcPr>
-          <w:p>
-            <w:pPr>
-              <w:jc w:val="right"/>
-              <w:rPr>
-                <w:rFonts w:ascii="Cambria" w:hAnsi="Cambria" w:cs="Arial"/>
-                <w:sz w:val="28"/>
-                <w:szCs w:val="28"/>
-              </w:rPr>
-            </w:pPr>
-          </w:p>
-        </w:tc>
-        <w:tc>
-          <w:tcPr>
-            <w:tcW w:w="1973" w:type="dxa"/>
-            <w:tcBorders>
-              <w:bottom w:val="nil"/>
-            </w:tcBorders>
-            <w:vAlign w:val="bottom"/>
-          </w:tcPr>
-          <w:p>
-            <w:pPr>
-              <w:jc w:val="right"/>
-              <w:rPr>
-                <w:rFonts w:ascii="Cambria" w:hAnsi="Cambria" w:cs="Arial"/>
-                <w:sz w:val="28"/>
-                <w:szCs w:val="28"/>
-              </w:rPr>
-            </w:pPr>
+            <w:r>
+              <w:rPr>
+                <w:rFonts w:ascii="Cambria" w:hAnsi="Cambria" w:cs="Arial"/>
+                <w:sz w:val="28"/>
+                <w:szCs w:val="28"/>
+              </w:rPr>
+              <w:t>30</w:t>
+            </w:r>
+          </w:p>
+        </w:tc>
+        <w:tc>
+          <w:tcPr>
+            <w:tcW w:w="1973" w:type="dxa"/>
+            <w:tcBorders>
+              <w:bottom w:val="nil"/>
+            </w:tcBorders>
+            <w:vAlign w:val="bottom"/>
+          </w:tcPr>
+          <w:p>
+            <w:pPr>
+              <w:jc w:val="right"/>
+              <w:rPr>
+                <w:rFonts w:ascii="Cambria" w:hAnsi="Cambria" w:cs="Arial"/>
+                <w:sz w:val="28"/>
+                <w:szCs w:val="28"/>
+              </w:rPr>
+            </w:pPr>
+            <w:r>
+              <w:rPr>
+                <w:rFonts w:ascii="Cambria" w:hAnsi="Cambria" w:cs="Arial"/>
+                <w:sz w:val="28"/>
+                <w:szCs w:val="28"/>
+              </w:rPr>
+              <w:t>30</w:t>
+            </w:r>
+          </w:p>
+        </w:tc>
+        <w:tc>
+          <w:tcPr>
+            <w:tcW w:w="1973" w:type="dxa"/>
+            <w:tcBorders>
+              <w:bottom w:val="nil"/>
+            </w:tcBorders>
+            <w:vAlign w:val="bottom"/>
+          </w:tcPr>
+          <w:p>
+            <w:pPr>
+              <w:jc w:val="right"/>
+              <w:rPr>
+                <w:rFonts w:ascii="Cambria" w:hAnsi="Cambria" w:cs="Arial"/>
+                <w:sz w:val="28"/>
+                <w:szCs w:val="28"/>
+              </w:rPr>
+            </w:pPr>
+            <w:r>
+              <w:rPr>
+                <w:rFonts w:ascii="Cambria" w:hAnsi="Cambria" w:cs="Arial"/>
+                <w:sz w:val="28"/>
+                <w:szCs w:val="28"/>
+              </w:rPr>
+              <w:t>30</w:t>
+            </w:r>
+          </w:p>
+        </w:tc>
+        <w:tc>
+          <w:tcPr>
+            <w:tcW w:w="1973" w:type="dxa"/>
+            <w:tcBorders>
+              <w:bottom w:val="nil"/>
+            </w:tcBorders>
+            <w:vAlign w:val="bottom"/>
+          </w:tcPr>
+          <w:p>
+            <w:pPr>
+              <w:jc w:val="right"/>
+              <w:rPr>
+                <w:rFonts w:ascii="Cambria" w:hAnsi="Cambria" w:cs="Arial"/>
+                <w:sz w:val="28"/>
+                <w:szCs w:val="28"/>
+              </w:rPr>
+            </w:pPr>
+            <w:r>
+              <w:rPr>
+                <w:rFonts w:ascii="Cambria" w:hAnsi="Cambria" w:cs="Arial"/>
+                <w:sz w:val="28"/>
+                <w:szCs w:val="28"/>
+              </w:rPr>
+              <w:t>30</w:t>
+            </w:r>
           </w:p>
         </w:tc>
         <w:tc>
@@ -1788,6 +1820,14 @@
                 <w:szCs w:val="28"/>
               </w:rPr>
             </w:pPr>
+            <w:r>
+              <w:rPr>
+                <w:rFonts w:ascii="Cambria" w:hAnsi="Cambria" w:cs="Arial"/>
+                <w:sz w:val="28"/>
+                <w:szCs w:val="28"/>
+              </w:rPr>
+              <w:t>30</w:t>
+            </w:r>
           </w:p>
         </w:tc>
       </w:tr>

</xml_diff>